<commit_message>
Update on API partner testing.
</commit_message>
<xml_diff>
--- a/project_management/internal_meetings/2012/20120424_team_meeting.docx
+++ b/project_management/internal_meetings/2012/20120424_team_meeting.docx
@@ -6,18 +6,8 @@
       <w:pPr>
         <w:pStyle w:val="Heading1"/>
       </w:pPr>
-      <w:proofErr w:type="spellStart"/>
-      <w:proofErr w:type="gramStart"/>
-      <w:r>
-        <w:t>caArray</w:t>
-      </w:r>
-      <w:proofErr w:type="gramEnd"/>
-      <w:r>
-        <w:t>-caIntegrator</w:t>
-      </w:r>
-      <w:proofErr w:type="spellEnd"/>
-      <w:r>
-        <w:t xml:space="preserve"> – Status </w:t>
+      <w:r>
+        <w:t xml:space="preserve">caArray-caIntegrator – Status </w:t>
       </w:r>
       <w:r>
         <w:t>Meeting</w:t>
@@ -166,31 +156,13 @@
                 <w:lang w:eastAsia="en-US"/>
               </w:rPr>
             </w:pPr>
-            <w:proofErr w:type="spellStart"/>
-            <w:r>
-              <w:rPr>
-                <w:rFonts w:asciiTheme="majorHAnsi" w:eastAsiaTheme="minorHAnsi" w:hAnsiTheme="majorHAnsi" w:cstheme="minorBidi"/>
-                <w:lang w:eastAsia="en-US"/>
-              </w:rPr>
-              <w:t>Mervi</w:t>
-            </w:r>
-            <w:proofErr w:type="spellEnd"/>
-            <w:r>
-              <w:rPr>
-                <w:rFonts w:asciiTheme="majorHAnsi" w:eastAsiaTheme="minorHAnsi" w:hAnsiTheme="majorHAnsi" w:cstheme="minorBidi"/>
-                <w:lang w:eastAsia="en-US"/>
-              </w:rPr>
-              <w:t xml:space="preserve"> </w:t>
-            </w:r>
-            <w:proofErr w:type="spellStart"/>
-            <w:r>
-              <w:rPr>
-                <w:rFonts w:asciiTheme="majorHAnsi" w:eastAsiaTheme="minorHAnsi" w:hAnsiTheme="majorHAnsi" w:cstheme="minorBidi"/>
-                <w:lang w:eastAsia="en-US"/>
-              </w:rPr>
-              <w:t>Heiskanen</w:t>
-            </w:r>
-            <w:proofErr w:type="spellEnd"/>
+            <w:r>
+              <w:rPr>
+                <w:rFonts w:asciiTheme="majorHAnsi" w:eastAsiaTheme="minorHAnsi" w:hAnsiTheme="majorHAnsi" w:cstheme="minorBidi"/>
+                <w:lang w:eastAsia="en-US"/>
+              </w:rPr>
+              <w:t>Mervi Heiskanen</w:t>
+            </w:r>
           </w:p>
         </w:tc>
         <w:tc>
@@ -222,21 +194,12 @@
                 <w:lang w:eastAsia="en-US"/>
               </w:rPr>
             </w:pPr>
-            <w:proofErr w:type="spellStart"/>
-            <w:r>
-              <w:rPr>
-                <w:rFonts w:asciiTheme="majorHAnsi" w:eastAsiaTheme="minorHAnsi" w:hAnsiTheme="majorHAnsi" w:cstheme="minorBidi"/>
-                <w:lang w:eastAsia="en-US"/>
-              </w:rPr>
-              <w:t>Cuong</w:t>
-            </w:r>
-            <w:proofErr w:type="spellEnd"/>
-            <w:r>
-              <w:rPr>
-                <w:rFonts w:asciiTheme="majorHAnsi" w:eastAsiaTheme="minorHAnsi" w:hAnsiTheme="majorHAnsi" w:cstheme="minorBidi"/>
-                <w:lang w:eastAsia="en-US"/>
-              </w:rPr>
-              <w:t xml:space="preserve"> Nguyen</w:t>
+            <w:r>
+              <w:rPr>
+                <w:rFonts w:asciiTheme="majorHAnsi" w:eastAsiaTheme="minorHAnsi" w:hAnsiTheme="majorHAnsi" w:cstheme="minorBidi"/>
+                <w:lang w:eastAsia="en-US"/>
+              </w:rPr>
+              <w:t>Cuong Nguyen</w:t>
             </w:r>
           </w:p>
         </w:tc>
@@ -269,17 +232,8 @@
                 <w:rFonts w:asciiTheme="majorHAnsi" w:eastAsiaTheme="minorHAnsi" w:hAnsiTheme="majorHAnsi" w:cstheme="minorBidi"/>
                 <w:lang w:eastAsia="en-US"/>
               </w:rPr>
-              <w:t xml:space="preserve">Michael </w:t>
-            </w:r>
-            <w:proofErr w:type="spellStart"/>
-            <w:r>
-              <w:rPr>
-                <w:rFonts w:asciiTheme="majorHAnsi" w:eastAsiaTheme="minorHAnsi" w:hAnsiTheme="majorHAnsi" w:cstheme="minorBidi"/>
-                <w:lang w:eastAsia="en-US"/>
-              </w:rPr>
-              <w:t>Benham</w:t>
-            </w:r>
-            <w:proofErr w:type="spellEnd"/>
+              <w:t>Michael Benham</w:t>
+            </w:r>
           </w:p>
         </w:tc>
         <w:tc>
@@ -346,17 +300,8 @@
                 <w:rFonts w:asciiTheme="majorHAnsi" w:eastAsiaTheme="minorHAnsi" w:hAnsiTheme="majorHAnsi" w:cstheme="minorBidi"/>
                 <w:lang w:eastAsia="en-US"/>
               </w:rPr>
-              <w:t xml:space="preserve">Paul </w:t>
-            </w:r>
-            <w:proofErr w:type="spellStart"/>
-            <w:r>
-              <w:rPr>
-                <w:rFonts w:asciiTheme="majorHAnsi" w:eastAsiaTheme="minorHAnsi" w:hAnsiTheme="majorHAnsi" w:cstheme="minorBidi"/>
-                <w:lang w:eastAsia="en-US"/>
-              </w:rPr>
-              <w:t>Shrabstein</w:t>
-            </w:r>
-            <w:proofErr w:type="spellEnd"/>
+              <w:t>Paul Shrabstein</w:t>
+            </w:r>
           </w:p>
         </w:tc>
         <w:tc>
@@ -418,31 +363,13 @@
                 <w:lang w:eastAsia="en-US"/>
               </w:rPr>
             </w:pPr>
-            <w:proofErr w:type="spellStart"/>
-            <w:r>
-              <w:rPr>
-                <w:rFonts w:asciiTheme="majorHAnsi" w:eastAsiaTheme="minorHAnsi" w:hAnsiTheme="majorHAnsi" w:cstheme="minorBidi"/>
-                <w:lang w:eastAsia="en-US"/>
-              </w:rPr>
-              <w:t>Quy</w:t>
-            </w:r>
-            <w:proofErr w:type="spellEnd"/>
-            <w:r>
-              <w:rPr>
-                <w:rFonts w:asciiTheme="majorHAnsi" w:eastAsiaTheme="minorHAnsi" w:hAnsiTheme="majorHAnsi" w:cstheme="minorBidi"/>
-                <w:lang w:eastAsia="en-US"/>
-              </w:rPr>
-              <w:t xml:space="preserve"> </w:t>
-            </w:r>
-            <w:proofErr w:type="spellStart"/>
-            <w:r>
-              <w:rPr>
-                <w:rFonts w:asciiTheme="majorHAnsi" w:eastAsiaTheme="minorHAnsi" w:hAnsiTheme="majorHAnsi" w:cstheme="minorBidi"/>
-                <w:lang w:eastAsia="en-US"/>
-              </w:rPr>
-              <w:t>Phung</w:t>
-            </w:r>
-            <w:proofErr w:type="spellEnd"/>
+            <w:r>
+              <w:rPr>
+                <w:rFonts w:asciiTheme="majorHAnsi" w:eastAsiaTheme="minorHAnsi" w:hAnsiTheme="majorHAnsi" w:cstheme="minorBidi"/>
+                <w:lang w:eastAsia="en-US"/>
+              </w:rPr>
+              <w:t>Quy Phung</w:t>
+            </w:r>
           </w:p>
         </w:tc>
         <w:tc>
@@ -476,17 +403,8 @@
                 <w:rFonts w:asciiTheme="majorHAnsi" w:eastAsiaTheme="minorHAnsi" w:hAnsiTheme="majorHAnsi" w:cstheme="minorBidi"/>
                 <w:lang w:eastAsia="en-US"/>
               </w:rPr>
-              <w:t xml:space="preserve">Eve </w:t>
-            </w:r>
-            <w:proofErr w:type="spellStart"/>
-            <w:r>
-              <w:rPr>
-                <w:rFonts w:asciiTheme="majorHAnsi" w:eastAsiaTheme="minorHAnsi" w:hAnsiTheme="majorHAnsi" w:cstheme="minorBidi"/>
-                <w:lang w:eastAsia="en-US"/>
-              </w:rPr>
-              <w:t>Shalley</w:t>
-            </w:r>
-            <w:proofErr w:type="spellEnd"/>
+              <w:t>Eve Shalley</w:t>
+            </w:r>
           </w:p>
         </w:tc>
         <w:tc>
@@ -513,31 +431,13 @@
                 <w:lang w:eastAsia="en-US"/>
               </w:rPr>
             </w:pPr>
-            <w:proofErr w:type="spellStart"/>
-            <w:r>
-              <w:rPr>
-                <w:rFonts w:asciiTheme="majorHAnsi" w:eastAsiaTheme="minorHAnsi" w:hAnsiTheme="majorHAnsi" w:cstheme="minorBidi"/>
-                <w:lang w:eastAsia="en-US"/>
-              </w:rPr>
-              <w:t>Rashmi</w:t>
-            </w:r>
-            <w:proofErr w:type="spellEnd"/>
-            <w:r>
-              <w:rPr>
-                <w:rFonts w:asciiTheme="majorHAnsi" w:eastAsiaTheme="minorHAnsi" w:hAnsiTheme="majorHAnsi" w:cstheme="minorBidi"/>
-                <w:lang w:eastAsia="en-US"/>
-              </w:rPr>
-              <w:t xml:space="preserve"> </w:t>
-            </w:r>
-            <w:proofErr w:type="spellStart"/>
-            <w:r>
-              <w:rPr>
-                <w:rFonts w:asciiTheme="majorHAnsi" w:eastAsiaTheme="minorHAnsi" w:hAnsiTheme="majorHAnsi" w:cstheme="minorBidi"/>
-                <w:lang w:eastAsia="en-US"/>
-              </w:rPr>
-              <w:t>Srinivasa</w:t>
-            </w:r>
-            <w:proofErr w:type="spellEnd"/>
+            <w:r>
+              <w:rPr>
+                <w:rFonts w:asciiTheme="majorHAnsi" w:eastAsiaTheme="minorHAnsi" w:hAnsiTheme="majorHAnsi" w:cstheme="minorBidi"/>
+                <w:lang w:eastAsia="en-US"/>
+              </w:rPr>
+              <w:t>Rashmi Srinivasa</w:t>
+            </w:r>
           </w:p>
         </w:tc>
         <w:tc>
@@ -707,17 +607,8 @@
                 <w:rFonts w:asciiTheme="majorHAnsi" w:eastAsiaTheme="minorHAnsi" w:hAnsiTheme="majorHAnsi" w:cstheme="minorBidi"/>
                 <w:lang w:eastAsia="en-US"/>
               </w:rPr>
-              <w:t xml:space="preserve">Jacob </w:t>
-            </w:r>
-            <w:proofErr w:type="spellStart"/>
-            <w:r>
-              <w:rPr>
-                <w:rFonts w:asciiTheme="majorHAnsi" w:eastAsiaTheme="minorHAnsi" w:hAnsiTheme="majorHAnsi" w:cstheme="minorBidi"/>
-                <w:lang w:eastAsia="en-US"/>
-              </w:rPr>
-              <w:t>Mensah</w:t>
-            </w:r>
-            <w:proofErr w:type="spellEnd"/>
+              <w:t>Jacob Mensah</w:t>
+            </w:r>
           </w:p>
         </w:tc>
         <w:tc>
@@ -749,17 +640,8 @@
                 <w:rFonts w:asciiTheme="majorHAnsi" w:eastAsiaTheme="minorHAnsi" w:hAnsiTheme="majorHAnsi" w:cstheme="minorBidi"/>
                 <w:lang w:eastAsia="en-US"/>
               </w:rPr>
-              <w:t xml:space="preserve">Tony </w:t>
-            </w:r>
-            <w:proofErr w:type="spellStart"/>
-            <w:r>
-              <w:rPr>
-                <w:rFonts w:asciiTheme="majorHAnsi" w:eastAsiaTheme="minorHAnsi" w:hAnsiTheme="majorHAnsi" w:cstheme="minorBidi"/>
-                <w:lang w:eastAsia="en-US"/>
-              </w:rPr>
-              <w:t>Kerlavage</w:t>
-            </w:r>
-            <w:proofErr w:type="spellEnd"/>
+              <w:t>Tony Kerlavage</w:t>
+            </w:r>
           </w:p>
         </w:tc>
         <w:tc>
@@ -889,31 +771,13 @@
                 <w:lang w:eastAsia="en-US"/>
               </w:rPr>
             </w:pPr>
-            <w:proofErr w:type="spellStart"/>
-            <w:r>
-              <w:rPr>
-                <w:rFonts w:asciiTheme="majorHAnsi" w:eastAsiaTheme="minorHAnsi" w:hAnsiTheme="majorHAnsi" w:cstheme="minorBidi"/>
-                <w:lang w:eastAsia="en-US"/>
-              </w:rPr>
-              <w:t>Xiaopeng</w:t>
-            </w:r>
-            <w:proofErr w:type="spellEnd"/>
-            <w:r>
-              <w:rPr>
-                <w:rFonts w:asciiTheme="majorHAnsi" w:eastAsiaTheme="minorHAnsi" w:hAnsiTheme="majorHAnsi" w:cstheme="minorBidi"/>
-                <w:lang w:eastAsia="en-US"/>
-              </w:rPr>
-              <w:t xml:space="preserve"> </w:t>
-            </w:r>
-            <w:proofErr w:type="spellStart"/>
-            <w:r>
-              <w:rPr>
-                <w:rFonts w:asciiTheme="majorHAnsi" w:eastAsiaTheme="minorHAnsi" w:hAnsiTheme="majorHAnsi" w:cstheme="minorBidi"/>
-                <w:lang w:eastAsia="en-US"/>
-              </w:rPr>
-              <w:t>Bian</w:t>
-            </w:r>
-            <w:proofErr w:type="spellEnd"/>
+            <w:r>
+              <w:rPr>
+                <w:rFonts w:asciiTheme="majorHAnsi" w:eastAsiaTheme="minorHAnsi" w:hAnsiTheme="majorHAnsi" w:cstheme="minorBidi"/>
+                <w:lang w:eastAsia="en-US"/>
+              </w:rPr>
+              <w:t>Xiaopeng Bian</w:t>
+            </w:r>
           </w:p>
         </w:tc>
         <w:tc>
@@ -947,17 +811,8 @@
                 <w:rFonts w:asciiTheme="majorHAnsi" w:eastAsiaTheme="minorHAnsi" w:hAnsiTheme="majorHAnsi" w:cstheme="minorBidi"/>
                 <w:lang w:eastAsia="en-US"/>
               </w:rPr>
-              <w:t xml:space="preserve">JP </w:t>
-            </w:r>
-            <w:proofErr w:type="spellStart"/>
-            <w:r>
-              <w:rPr>
-                <w:rFonts w:asciiTheme="majorHAnsi" w:eastAsiaTheme="minorHAnsi" w:hAnsiTheme="majorHAnsi" w:cstheme="minorBidi"/>
-                <w:lang w:eastAsia="en-US"/>
-              </w:rPr>
-              <w:t>Marple</w:t>
-            </w:r>
-            <w:proofErr w:type="spellEnd"/>
+              <w:t>JP Marple</w:t>
+            </w:r>
           </w:p>
         </w:tc>
         <w:tc>
@@ -984,31 +839,13 @@
                 <w:lang w:eastAsia="en-US"/>
               </w:rPr>
             </w:pPr>
-            <w:proofErr w:type="spellStart"/>
-            <w:r>
-              <w:rPr>
-                <w:rFonts w:asciiTheme="majorHAnsi" w:eastAsiaTheme="minorHAnsi" w:hAnsiTheme="majorHAnsi" w:cstheme="minorBidi"/>
-                <w:lang w:eastAsia="en-US"/>
-              </w:rPr>
-              <w:t>Yeon</w:t>
-            </w:r>
-            <w:proofErr w:type="spellEnd"/>
-            <w:r>
-              <w:rPr>
-                <w:rFonts w:asciiTheme="majorHAnsi" w:eastAsiaTheme="minorHAnsi" w:hAnsiTheme="majorHAnsi" w:cstheme="minorBidi"/>
-                <w:lang w:eastAsia="en-US"/>
-              </w:rPr>
-              <w:t xml:space="preserve"> </w:t>
-            </w:r>
-            <w:proofErr w:type="spellStart"/>
-            <w:r>
-              <w:rPr>
-                <w:rFonts w:asciiTheme="majorHAnsi" w:eastAsiaTheme="minorHAnsi" w:hAnsiTheme="majorHAnsi" w:cstheme="minorBidi"/>
-                <w:lang w:eastAsia="en-US"/>
-              </w:rPr>
-              <w:t>Choi</w:t>
-            </w:r>
-            <w:proofErr w:type="spellEnd"/>
+            <w:r>
+              <w:rPr>
+                <w:rFonts w:asciiTheme="majorHAnsi" w:eastAsiaTheme="minorHAnsi" w:hAnsiTheme="majorHAnsi" w:cstheme="minorBidi"/>
+                <w:lang w:eastAsia="en-US"/>
+              </w:rPr>
+              <w:t>Yeon Choi</w:t>
+            </w:r>
           </w:p>
         </w:tc>
         <w:tc>
@@ -1037,31 +874,13 @@
                 <w:lang w:eastAsia="en-US"/>
               </w:rPr>
             </w:pPr>
-            <w:proofErr w:type="spellStart"/>
-            <w:r>
-              <w:rPr>
-                <w:rFonts w:asciiTheme="majorHAnsi" w:eastAsiaTheme="minorHAnsi" w:hAnsiTheme="majorHAnsi" w:cstheme="minorBidi"/>
-                <w:lang w:eastAsia="en-US"/>
-              </w:rPr>
-              <w:t>Juli</w:t>
-            </w:r>
-            <w:proofErr w:type="spellEnd"/>
-            <w:r>
-              <w:rPr>
-                <w:rFonts w:asciiTheme="majorHAnsi" w:eastAsiaTheme="minorHAnsi" w:hAnsiTheme="majorHAnsi" w:cstheme="minorBidi"/>
-                <w:lang w:eastAsia="en-US"/>
-              </w:rPr>
-              <w:t xml:space="preserve"> </w:t>
-            </w:r>
-            <w:proofErr w:type="spellStart"/>
-            <w:r>
-              <w:rPr>
-                <w:rFonts w:asciiTheme="majorHAnsi" w:eastAsiaTheme="minorHAnsi" w:hAnsiTheme="majorHAnsi" w:cstheme="minorBidi"/>
-                <w:lang w:eastAsia="en-US"/>
-              </w:rPr>
-              <w:t>Klemm</w:t>
-            </w:r>
-            <w:proofErr w:type="spellEnd"/>
+            <w:r>
+              <w:rPr>
+                <w:rFonts w:asciiTheme="majorHAnsi" w:eastAsiaTheme="minorHAnsi" w:hAnsiTheme="majorHAnsi" w:cstheme="minorBidi"/>
+                <w:lang w:eastAsia="en-US"/>
+              </w:rPr>
+              <w:t>Juli Klemm</w:t>
+            </w:r>
           </w:p>
         </w:tc>
         <w:tc>
@@ -1088,21 +907,12 @@
                 <w:lang w:eastAsia="en-US"/>
               </w:rPr>
             </w:pPr>
-            <w:proofErr w:type="spellStart"/>
-            <w:r>
-              <w:rPr>
-                <w:rFonts w:asciiTheme="majorHAnsi" w:eastAsiaTheme="minorHAnsi" w:hAnsiTheme="majorHAnsi" w:cstheme="minorBidi"/>
-                <w:lang w:eastAsia="en-US"/>
-              </w:rPr>
-              <w:t>Zhong</w:t>
-            </w:r>
-            <w:proofErr w:type="spellEnd"/>
-            <w:r>
-              <w:rPr>
-                <w:rFonts w:asciiTheme="majorHAnsi" w:eastAsiaTheme="minorHAnsi" w:hAnsiTheme="majorHAnsi" w:cstheme="minorBidi"/>
-                <w:lang w:eastAsia="en-US"/>
-              </w:rPr>
-              <w:t xml:space="preserve"> Li</w:t>
+            <w:r>
+              <w:rPr>
+                <w:rFonts w:asciiTheme="majorHAnsi" w:eastAsiaTheme="minorHAnsi" w:hAnsiTheme="majorHAnsi" w:cstheme="minorBidi"/>
+                <w:lang w:eastAsia="en-US"/>
+              </w:rPr>
+              <w:t>Zhong Li</w:t>
             </w:r>
           </w:p>
         </w:tc>
@@ -1137,17 +947,8 @@
                 <w:rFonts w:asciiTheme="majorHAnsi" w:eastAsiaTheme="minorHAnsi" w:hAnsiTheme="majorHAnsi" w:cstheme="minorBidi"/>
                 <w:lang w:eastAsia="en-US"/>
               </w:rPr>
-              <w:t xml:space="preserve">Larry </w:t>
-            </w:r>
-            <w:proofErr w:type="spellStart"/>
-            <w:r>
-              <w:rPr>
-                <w:rFonts w:asciiTheme="majorHAnsi" w:eastAsiaTheme="minorHAnsi" w:hAnsiTheme="majorHAnsi" w:cstheme="minorBidi"/>
-                <w:lang w:eastAsia="en-US"/>
-              </w:rPr>
-              <w:t>Brem</w:t>
-            </w:r>
-            <w:proofErr w:type="spellEnd"/>
+              <w:t>Larry Brem</w:t>
+            </w:r>
           </w:p>
         </w:tc>
         <w:tc>
@@ -1174,31 +975,13 @@
                 <w:lang w:eastAsia="en-US"/>
               </w:rPr>
             </w:pPr>
-            <w:proofErr w:type="spellStart"/>
-            <w:r>
-              <w:rPr>
-                <w:rFonts w:asciiTheme="majorHAnsi" w:eastAsiaTheme="minorHAnsi" w:hAnsiTheme="majorHAnsi" w:cstheme="minorBidi"/>
-                <w:lang w:eastAsia="en-US"/>
-              </w:rPr>
-              <w:t>Hemant</w:t>
-            </w:r>
-            <w:proofErr w:type="spellEnd"/>
-            <w:r>
-              <w:rPr>
-                <w:rFonts w:asciiTheme="majorHAnsi" w:eastAsiaTheme="minorHAnsi" w:hAnsiTheme="majorHAnsi" w:cstheme="minorBidi"/>
-                <w:lang w:eastAsia="en-US"/>
-              </w:rPr>
-              <w:t xml:space="preserve"> </w:t>
-            </w:r>
-            <w:proofErr w:type="spellStart"/>
-            <w:r>
-              <w:rPr>
-                <w:rFonts w:asciiTheme="majorHAnsi" w:eastAsiaTheme="minorHAnsi" w:hAnsiTheme="majorHAnsi" w:cstheme="minorBidi"/>
-                <w:lang w:eastAsia="en-US"/>
-              </w:rPr>
-              <w:t>Undale</w:t>
-            </w:r>
-            <w:proofErr w:type="spellEnd"/>
+            <w:r>
+              <w:rPr>
+                <w:rFonts w:asciiTheme="majorHAnsi" w:eastAsiaTheme="minorHAnsi" w:hAnsiTheme="majorHAnsi" w:cstheme="minorBidi"/>
+                <w:lang w:eastAsia="en-US"/>
+              </w:rPr>
+              <w:t>Hemant Undale</w:t>
+            </w:r>
           </w:p>
         </w:tc>
         <w:tc>
@@ -1259,15 +1042,8 @@
           <w:lang w:eastAsia="ja-JP"/>
         </w:rPr>
       </w:pPr>
-      <w:proofErr w:type="spellStart"/>
-      <w:proofErr w:type="gramStart"/>
-      <w:r>
-        <w:t>caArray</w:t>
-      </w:r>
-      <w:proofErr w:type="spellEnd"/>
-      <w:proofErr w:type="gramEnd"/>
-      <w:r>
-        <w:t>:</w:t>
+      <w:r>
+        <w:t>caArray:</w:t>
       </w:r>
     </w:p>
     <w:p>
@@ -1282,23 +1058,12 @@
           <w:lang w:eastAsia="en-US"/>
         </w:rPr>
       </w:pPr>
-      <w:proofErr w:type="spellStart"/>
-      <w:proofErr w:type="gramStart"/>
-      <w:r>
-        <w:rPr>
-          <w:rFonts w:asciiTheme="majorHAnsi" w:eastAsiaTheme="minorHAnsi" w:hAnsiTheme="majorHAnsi" w:cstheme="minorBidi"/>
-          <w:lang w:eastAsia="en-US"/>
-        </w:rPr>
-        <w:t>caArray</w:t>
-      </w:r>
-      <w:proofErr w:type="spellEnd"/>
-      <w:proofErr w:type="gramEnd"/>
-      <w:r>
-        <w:rPr>
-          <w:rFonts w:asciiTheme="majorHAnsi" w:eastAsiaTheme="minorHAnsi" w:hAnsiTheme="majorHAnsi" w:cstheme="minorBidi"/>
-          <w:lang w:eastAsia="en-US"/>
-        </w:rPr>
-        <w:t xml:space="preserve"> </w:t>
+      <w:r>
+        <w:rPr>
+          <w:rFonts w:asciiTheme="majorHAnsi" w:eastAsiaTheme="minorHAnsi" w:hAnsiTheme="majorHAnsi" w:cstheme="minorBidi"/>
+          <w:lang w:eastAsia="en-US"/>
+        </w:rPr>
+        <w:t xml:space="preserve">caArray </w:t>
       </w:r>
       <w:r>
         <w:rPr>
@@ -1388,18 +1153,8 @@
           <w:color w:val="0000FF"/>
           <w:lang w:eastAsia="en-US"/>
         </w:rPr>
-        <w:t>-</w:t>
-      </w:r>
-      <w:proofErr w:type="spellStart"/>
-      <w:r>
-        <w:rPr>
-          <w:rFonts w:asciiTheme="majorHAnsi" w:eastAsiaTheme="minorHAnsi" w:hAnsiTheme="majorHAnsi" w:cstheme="minorBidi"/>
-          <w:color w:val="0000FF"/>
-          <w:lang w:eastAsia="en-US"/>
-        </w:rPr>
-        <w:t>ed</w:t>
-      </w:r>
-      <w:proofErr w:type="spellEnd"/>
+        <w:t>-ed</w:t>
+      </w:r>
       <w:r>
         <w:rPr>
           <w:rFonts w:asciiTheme="majorHAnsi" w:eastAsiaTheme="minorHAnsi" w:hAnsiTheme="majorHAnsi" w:cstheme="minorBidi"/>
@@ -1508,25 +1263,7 @@
           <w:color w:val="0000FF"/>
           <w:lang w:eastAsia="en-US"/>
         </w:rPr>
-        <w:t xml:space="preserve"> Integration testing with </w:t>
-      </w:r>
-      <w:proofErr w:type="spellStart"/>
-      <w:r>
-        <w:rPr>
-          <w:rFonts w:asciiTheme="majorHAnsi" w:eastAsiaTheme="minorHAnsi" w:hAnsiTheme="majorHAnsi" w:cstheme="minorBidi"/>
-          <w:color w:val="0000FF"/>
-          <w:lang w:eastAsia="en-US"/>
-        </w:rPr>
-        <w:t>caIntegrator</w:t>
-      </w:r>
-      <w:proofErr w:type="spellEnd"/>
-      <w:r>
-        <w:rPr>
-          <w:rFonts w:asciiTheme="majorHAnsi" w:eastAsiaTheme="minorHAnsi" w:hAnsiTheme="majorHAnsi" w:cstheme="minorBidi"/>
-          <w:color w:val="0000FF"/>
-          <w:lang w:eastAsia="en-US"/>
-        </w:rPr>
-        <w:t>.</w:t>
+        <w:t xml:space="preserve"> Integration testing with caIntegrator.</w:t>
       </w:r>
     </w:p>
     <w:p>
@@ -1571,43 +1308,7 @@
           <w:color w:val="0000FF"/>
           <w:lang w:eastAsia="en-US"/>
         </w:rPr>
-        <w:t xml:space="preserve">on the </w:t>
-      </w:r>
-      <w:proofErr w:type="spellStart"/>
-      <w:r>
-        <w:rPr>
-          <w:rFonts w:asciiTheme="majorHAnsi" w:eastAsiaTheme="minorHAnsi" w:hAnsiTheme="majorHAnsi" w:cstheme="minorBidi"/>
-          <w:color w:val="0000FF"/>
-          <w:lang w:eastAsia="en-US"/>
-        </w:rPr>
-        <w:t>caArray</w:t>
-      </w:r>
-      <w:proofErr w:type="spellEnd"/>
-      <w:r>
-        <w:rPr>
-          <w:rFonts w:asciiTheme="majorHAnsi" w:eastAsiaTheme="minorHAnsi" w:hAnsiTheme="majorHAnsi" w:cstheme="minorBidi"/>
-          <w:color w:val="0000FF"/>
-          <w:lang w:eastAsia="en-US"/>
-        </w:rPr>
-        <w:t xml:space="preserve"> side Complete, and developer has started implementing SSO on </w:t>
-      </w:r>
-      <w:proofErr w:type="spellStart"/>
-      <w:r>
-        <w:rPr>
-          <w:rFonts w:asciiTheme="majorHAnsi" w:eastAsiaTheme="minorHAnsi" w:hAnsiTheme="majorHAnsi" w:cstheme="minorBidi"/>
-          <w:color w:val="0000FF"/>
-          <w:lang w:eastAsia="en-US"/>
-        </w:rPr>
-        <w:t>caIntegrator</w:t>
-      </w:r>
-      <w:proofErr w:type="spellEnd"/>
-      <w:r>
-        <w:rPr>
-          <w:rFonts w:asciiTheme="majorHAnsi" w:eastAsiaTheme="minorHAnsi" w:hAnsiTheme="majorHAnsi" w:cstheme="minorBidi"/>
-          <w:color w:val="0000FF"/>
-          <w:lang w:eastAsia="en-US"/>
-        </w:rPr>
-        <w:t>. Minor navigation and look-and-feel issues will be tackled after integration testing between the 2 applications</w:t>
+        <w:t>on the caArray side Complete, and developer has started implementing SSO on caIntegrator. Minor navigation and look-and-feel issues will be tackled after integration testing between the 2 applications</w:t>
       </w:r>
       <w:r>
         <w:rPr>
@@ -1650,23 +1351,12 @@
           <w:lang w:eastAsia="en-US"/>
         </w:rPr>
       </w:pPr>
-      <w:proofErr w:type="spellStart"/>
-      <w:proofErr w:type="gramStart"/>
-      <w:r>
-        <w:rPr>
-          <w:rFonts w:asciiTheme="majorHAnsi" w:eastAsiaTheme="minorHAnsi" w:hAnsiTheme="majorHAnsi" w:cstheme="minorBidi"/>
-          <w:lang w:eastAsia="en-US"/>
-        </w:rPr>
-        <w:t>caGrid</w:t>
-      </w:r>
-      <w:proofErr w:type="spellEnd"/>
-      <w:proofErr w:type="gramEnd"/>
-      <w:r>
-        <w:rPr>
-          <w:rFonts w:asciiTheme="majorHAnsi" w:eastAsiaTheme="minorHAnsi" w:hAnsiTheme="majorHAnsi" w:cstheme="minorBidi"/>
-          <w:lang w:eastAsia="en-US"/>
-        </w:rPr>
-        <w:t xml:space="preserve"> </w:t>
+      <w:r>
+        <w:rPr>
+          <w:rFonts w:asciiTheme="majorHAnsi" w:eastAsiaTheme="minorHAnsi" w:hAnsiTheme="majorHAnsi" w:cstheme="minorBidi"/>
+          <w:lang w:eastAsia="en-US"/>
+        </w:rPr>
+        <w:t xml:space="preserve">caGrid </w:t>
       </w:r>
       <w:r>
         <w:rPr>
@@ -1680,23 +1370,7 @@
           <w:rFonts w:asciiTheme="majorHAnsi" w:eastAsiaTheme="minorHAnsi" w:hAnsiTheme="majorHAnsi" w:cstheme="minorBidi"/>
           <w:lang w:eastAsia="en-US"/>
         </w:rPr>
-        <w:t xml:space="preserve">Promising progress on </w:t>
-      </w:r>
-      <w:proofErr w:type="spellStart"/>
-      <w:r>
-        <w:rPr>
-          <w:rFonts w:asciiTheme="majorHAnsi" w:eastAsiaTheme="minorHAnsi" w:hAnsiTheme="majorHAnsi" w:cstheme="minorBidi"/>
-          <w:lang w:eastAsia="en-US"/>
-        </w:rPr>
-        <w:t>caGrid</w:t>
-      </w:r>
-      <w:proofErr w:type="spellEnd"/>
-      <w:r>
-        <w:rPr>
-          <w:rFonts w:asciiTheme="majorHAnsi" w:eastAsiaTheme="minorHAnsi" w:hAnsiTheme="majorHAnsi" w:cstheme="minorBidi"/>
-          <w:lang w:eastAsia="en-US"/>
-        </w:rPr>
-        <w:t xml:space="preserve"> v1.5</w:t>
+        <w:t>Promising progress on caGrid v1.5</w:t>
       </w:r>
       <w:r>
         <w:rPr>
@@ -1753,21 +1427,32 @@
           <w:lang w:eastAsia="en-US"/>
         </w:rPr>
       </w:pPr>
-      <w:proofErr w:type="spellStart"/>
-      <w:r>
-        <w:rPr>
-          <w:rFonts w:asciiTheme="majorHAnsi" w:eastAsiaTheme="minorHAnsi" w:hAnsiTheme="majorHAnsi" w:cstheme="minorBidi"/>
-          <w:lang w:eastAsia="en-US"/>
-        </w:rPr>
-        <w:t>Curation</w:t>
-      </w:r>
-      <w:proofErr w:type="spellEnd"/>
-      <w:r>
-        <w:rPr>
-          <w:rFonts w:asciiTheme="majorHAnsi" w:eastAsiaTheme="minorHAnsi" w:hAnsiTheme="majorHAnsi" w:cstheme="minorBidi"/>
-          <w:lang w:eastAsia="en-US"/>
-        </w:rPr>
-        <w:t xml:space="preserve"> issues:</w:t>
+      <w:r>
+        <w:rPr>
+          <w:rFonts w:asciiTheme="majorHAnsi" w:eastAsiaTheme="minorHAnsi" w:hAnsiTheme="majorHAnsi" w:cstheme="minorBidi"/>
+          <w:lang w:eastAsia="en-US"/>
+        </w:rPr>
+        <w:t>API partner integration testing: In Progress.</w:t>
+      </w:r>
+    </w:p>
+    <w:p>
+      <w:pPr>
+        <w:pStyle w:val="ListParagraph"/>
+        <w:numPr>
+          <w:ilvl w:val="1"/>
+          <w:numId w:val="4"/>
+        </w:numPr>
+        <w:rPr>
+          <w:rFonts w:asciiTheme="majorHAnsi" w:eastAsiaTheme="minorHAnsi" w:hAnsiTheme="majorHAnsi" w:cstheme="minorBidi"/>
+          <w:lang w:eastAsia="en-US"/>
+        </w:rPr>
+      </w:pPr>
+      <w:r>
+        <w:rPr>
+          <w:rFonts w:asciiTheme="majorHAnsi" w:eastAsiaTheme="minorHAnsi" w:hAnsiTheme="majorHAnsi" w:cstheme="minorBidi"/>
+          <w:lang w:eastAsia="en-US"/>
+        </w:rPr>
+        <w:t>Curation issues:</w:t>
       </w:r>
     </w:p>
     <w:p>
@@ -1895,15 +1580,8 @@
       <w:pPr>
         <w:pStyle w:val="Heading3"/>
       </w:pPr>
-      <w:proofErr w:type="spellStart"/>
-      <w:proofErr w:type="gramStart"/>
-      <w:r>
-        <w:t>caIntegrator</w:t>
-      </w:r>
-      <w:proofErr w:type="spellEnd"/>
-      <w:proofErr w:type="gramEnd"/>
-      <w:r>
-        <w:t>:</w:t>
+      <w:r>
+        <w:t>caIntegrator:</w:t>
       </w:r>
     </w:p>
     <w:p>
@@ -1978,23 +1656,12 @@
           <w:lang w:eastAsia="en-US"/>
         </w:rPr>
       </w:pPr>
-      <w:proofErr w:type="spellStart"/>
-      <w:proofErr w:type="gramStart"/>
-      <w:r>
-        <w:rPr>
-          <w:rFonts w:asciiTheme="majorHAnsi" w:eastAsiaTheme="minorHAnsi" w:hAnsiTheme="majorHAnsi" w:cstheme="minorBidi"/>
-          <w:lang w:eastAsia="en-US"/>
-        </w:rPr>
-        <w:t>caGrid</w:t>
-      </w:r>
-      <w:proofErr w:type="spellEnd"/>
-      <w:proofErr w:type="gramEnd"/>
-      <w:r>
-        <w:rPr>
-          <w:rFonts w:asciiTheme="majorHAnsi" w:eastAsiaTheme="minorHAnsi" w:hAnsiTheme="majorHAnsi" w:cstheme="minorBidi"/>
-          <w:lang w:eastAsia="en-US"/>
-        </w:rPr>
-        <w:t xml:space="preserve"> 1.4 upgrade – on Hold. </w:t>
+      <w:r>
+        <w:rPr>
+          <w:rFonts w:asciiTheme="majorHAnsi" w:eastAsiaTheme="minorHAnsi" w:hAnsiTheme="majorHAnsi" w:cstheme="minorBidi"/>
+          <w:lang w:eastAsia="en-US"/>
+        </w:rPr>
+        <w:t xml:space="preserve">caGrid 1.4 upgrade – on Hold. </w:t>
       </w:r>
     </w:p>
     <w:p>
@@ -2078,25 +1745,7 @@
           <w:color w:val="0000FF"/>
           <w:lang w:eastAsia="en-US"/>
         </w:rPr>
-        <w:t xml:space="preserve">Automatic </w:t>
-      </w:r>
-      <w:proofErr w:type="spellStart"/>
-      <w:r>
-        <w:rPr>
-          <w:rFonts w:asciiTheme="majorHAnsi" w:eastAsiaTheme="minorHAnsi" w:hAnsiTheme="majorHAnsi" w:cstheme="minorBidi"/>
-          <w:color w:val="0000FF"/>
-          <w:lang w:eastAsia="en-US"/>
-        </w:rPr>
-        <w:t>caArray</w:t>
-      </w:r>
-      <w:proofErr w:type="spellEnd"/>
-      <w:r>
-        <w:rPr>
-          <w:rFonts w:asciiTheme="majorHAnsi" w:eastAsiaTheme="minorHAnsi" w:hAnsiTheme="majorHAnsi" w:cstheme="minorBidi"/>
-          <w:color w:val="0000FF"/>
-          <w:lang w:eastAsia="en-US"/>
-        </w:rPr>
-        <w:t xml:space="preserve"> Refresh – Ongoing</w:t>
+        <w:t>Automatic caArray Refresh – Ongoing</w:t>
       </w:r>
     </w:p>
     <w:p>
@@ -2170,25 +1819,7 @@
           <w:color w:val="0000FF"/>
           <w:lang w:eastAsia="en-US"/>
         </w:rPr>
-        <w:t xml:space="preserve"> (</w:t>
-      </w:r>
-      <w:proofErr w:type="spellStart"/>
-      <w:r>
-        <w:rPr>
-          <w:rFonts w:asciiTheme="majorHAnsi" w:eastAsiaTheme="minorHAnsi" w:hAnsiTheme="majorHAnsi" w:cstheme="minorBidi"/>
-          <w:color w:val="0000FF"/>
-          <w:lang w:eastAsia="en-US"/>
-        </w:rPr>
-        <w:t>Appscan</w:t>
-      </w:r>
-      <w:proofErr w:type="spellEnd"/>
-      <w:r>
-        <w:rPr>
-          <w:rFonts w:asciiTheme="majorHAnsi" w:eastAsiaTheme="minorHAnsi" w:hAnsiTheme="majorHAnsi" w:cstheme="minorBidi"/>
-          <w:color w:val="0000FF"/>
-          <w:lang w:eastAsia="en-US"/>
-        </w:rPr>
-        <w:t xml:space="preserve"> ongoing)</w:t>
+        <w:t xml:space="preserve"> (Appscan ongoing)</w:t>
       </w:r>
     </w:p>
     <w:p>
@@ -2257,23 +1888,12 @@
           <w:lang w:eastAsia="en-US"/>
         </w:rPr>
       </w:pPr>
-      <w:proofErr w:type="spellStart"/>
-      <w:proofErr w:type="gramStart"/>
-      <w:r>
-        <w:rPr>
-          <w:rFonts w:asciiTheme="majorHAnsi" w:eastAsiaTheme="minorHAnsi" w:hAnsiTheme="majorHAnsi" w:cstheme="minorBidi"/>
-          <w:lang w:eastAsia="en-US"/>
-        </w:rPr>
-        <w:t>caArray</w:t>
-      </w:r>
-      <w:proofErr w:type="spellEnd"/>
-      <w:proofErr w:type="gramEnd"/>
-      <w:r>
-        <w:rPr>
-          <w:rFonts w:asciiTheme="majorHAnsi" w:eastAsiaTheme="minorHAnsi" w:hAnsiTheme="majorHAnsi" w:cstheme="minorBidi"/>
-          <w:lang w:eastAsia="en-US"/>
-        </w:rPr>
-        <w:t>:</w:t>
+      <w:r>
+        <w:rPr>
+          <w:rFonts w:asciiTheme="majorHAnsi" w:eastAsiaTheme="minorHAnsi" w:hAnsiTheme="majorHAnsi" w:cstheme="minorBidi"/>
+          <w:lang w:eastAsia="en-US"/>
+        </w:rPr>
+        <w:t>caArray:</w:t>
       </w:r>
       <w:r>
         <w:rPr>
@@ -2600,20 +2220,8 @@
                 <w:szCs w:val="20"/>
                 <w:lang w:eastAsia="en-US"/>
               </w:rPr>
-              <w:t xml:space="preserve">Permissions - Platform and </w:t>
-            </w:r>
-            <w:proofErr w:type="spellStart"/>
-            <w:r>
-              <w:rPr>
-                <w:rFonts w:ascii="Arial" w:hAnsi="Arial"/>
-                <w:color w:val="000000"/>
-                <w:sz w:val="18"/>
-                <w:szCs w:val="20"/>
-                <w:lang w:eastAsia="en-US"/>
-              </w:rPr>
-              <w:t>Timepoint</w:t>
-            </w:r>
-            <w:proofErr w:type="spellEnd"/>
+              <w:t>Permissions - Platform and Timepoint</w:t>
+            </w:r>
           </w:p>
         </w:tc>
         <w:tc>
@@ -2645,20 +2253,8 @@
                 <w:szCs w:val="20"/>
                 <w:lang w:eastAsia="en-US"/>
               </w:rPr>
-              <w:t xml:space="preserve">Christina </w:t>
-            </w:r>
-            <w:proofErr w:type="spellStart"/>
-            <w:r>
-              <w:rPr>
-                <w:rFonts w:ascii="Arial" w:hAnsi="Arial"/>
-                <w:color w:val="000000"/>
-                <w:sz w:val="18"/>
-                <w:szCs w:val="20"/>
-                <w:lang w:eastAsia="en-US"/>
-              </w:rPr>
-              <w:t>Warmington</w:t>
-            </w:r>
-            <w:proofErr w:type="spellEnd"/>
+              <w:t>Christina Warmington</w:t>
+            </w:r>
           </w:p>
         </w:tc>
         <w:tc>
@@ -2864,20 +2460,8 @@
                 <w:szCs w:val="20"/>
                 <w:lang w:eastAsia="en-US"/>
               </w:rPr>
-              <w:t xml:space="preserve">Eve </w:t>
-            </w:r>
-            <w:proofErr w:type="spellStart"/>
-            <w:r>
-              <w:rPr>
-                <w:rFonts w:ascii="Arial" w:hAnsi="Arial"/>
-                <w:color w:val="000000"/>
-                <w:sz w:val="18"/>
-                <w:szCs w:val="20"/>
-                <w:lang w:eastAsia="en-US"/>
-              </w:rPr>
-              <w:t>Shalley</w:t>
-            </w:r>
-            <w:proofErr w:type="spellEnd"/>
+              <w:t>Eve Shalley</w:t>
+            </w:r>
           </w:p>
         </w:tc>
         <w:tc>
@@ -3095,40 +2679,16 @@
                 <w:lang w:eastAsia="en-US"/>
               </w:rPr>
             </w:pPr>
-            <w:proofErr w:type="spellStart"/>
-            <w:r>
-              <w:rPr>
-                <w:rFonts w:ascii="Arial" w:hAnsi="Arial"/>
-                <w:color w:val="000000"/>
-                <w:sz w:val="18"/>
-                <w:szCs w:val="20"/>
-                <w:lang w:eastAsia="en-US"/>
-              </w:rPr>
-              <w:t>Kunal</w:t>
-            </w:r>
-            <w:proofErr w:type="spellEnd"/>
-            <w:r>
-              <w:rPr>
-                <w:rFonts w:ascii="Arial" w:hAnsi="Arial"/>
-                <w:color w:val="000000"/>
-                <w:sz w:val="18"/>
-                <w:szCs w:val="20"/>
-                <w:lang w:eastAsia="en-US"/>
-              </w:rPr>
-              <w:t xml:space="preserve"> </w:t>
-            </w:r>
-            <w:proofErr w:type="spellStart"/>
-            <w:r>
-              <w:rPr>
-                <w:rFonts w:ascii="Arial" w:hAnsi="Arial"/>
-                <w:color w:val="000000"/>
-                <w:sz w:val="18"/>
-                <w:szCs w:val="20"/>
-                <w:lang w:eastAsia="en-US"/>
-              </w:rPr>
-              <w:t>Modi</w:t>
-            </w:r>
-            <w:proofErr w:type="spellEnd"/>
+            <w:r>
+              <w:rPr>
+                <w:rFonts w:ascii="Arial" w:hAnsi="Arial"/>
+                <w:color w:val="000000"/>
+                <w:sz w:val="18"/>
+                <w:szCs w:val="20"/>
+                <w:lang w:eastAsia="en-US"/>
+              </w:rPr>
+              <w:t>Kunal Modi</w:t>
+            </w:r>
           </w:p>
         </w:tc>
         <w:tc>
@@ -3293,29 +2853,15 @@
                 <w:lang w:eastAsia="en-US"/>
               </w:rPr>
             </w:pPr>
-            <w:proofErr w:type="spellStart"/>
-            <w:proofErr w:type="gramStart"/>
-            <w:r>
-              <w:rPr>
-                <w:rFonts w:ascii="Arial" w:hAnsi="Arial"/>
-                <w:color w:val="000000"/>
-                <w:sz w:val="18"/>
-                <w:szCs w:val="20"/>
-                <w:lang w:eastAsia="en-US"/>
-              </w:rPr>
-              <w:t>caArray</w:t>
-            </w:r>
-            <w:proofErr w:type="spellEnd"/>
-            <w:proofErr w:type="gramEnd"/>
-            <w:r>
-              <w:rPr>
-                <w:rFonts w:ascii="Arial" w:hAnsi="Arial"/>
-                <w:color w:val="000000"/>
-                <w:sz w:val="18"/>
-                <w:szCs w:val="20"/>
-                <w:lang w:eastAsia="en-US"/>
-              </w:rPr>
-              <w:t xml:space="preserve"> to provide capabilities to support Automatic Refresh of Sample Data</w:t>
+            <w:r>
+              <w:rPr>
+                <w:rFonts w:ascii="Arial" w:hAnsi="Arial"/>
+                <w:color w:val="000000"/>
+                <w:sz w:val="18"/>
+                <w:szCs w:val="20"/>
+                <w:lang w:eastAsia="en-US"/>
+              </w:rPr>
+              <w:t>caArray to provide capabilities to support Automatic Refresh of Sample Data</w:t>
             </w:r>
           </w:p>
         </w:tc>
@@ -3340,40 +2886,16 @@
                 <w:lang w:eastAsia="en-US"/>
               </w:rPr>
             </w:pPr>
-            <w:proofErr w:type="spellStart"/>
-            <w:r>
-              <w:rPr>
-                <w:rFonts w:ascii="Arial" w:hAnsi="Arial"/>
-                <w:color w:val="000000"/>
-                <w:sz w:val="18"/>
-                <w:szCs w:val="20"/>
-                <w:lang w:eastAsia="en-US"/>
-              </w:rPr>
-              <w:t>Kunal</w:t>
-            </w:r>
-            <w:proofErr w:type="spellEnd"/>
-            <w:r>
-              <w:rPr>
-                <w:rFonts w:ascii="Arial" w:hAnsi="Arial"/>
-                <w:color w:val="000000"/>
-                <w:sz w:val="18"/>
-                <w:szCs w:val="20"/>
-                <w:lang w:eastAsia="en-US"/>
-              </w:rPr>
-              <w:t xml:space="preserve"> </w:t>
-            </w:r>
-            <w:proofErr w:type="spellStart"/>
-            <w:r>
-              <w:rPr>
-                <w:rFonts w:ascii="Arial" w:hAnsi="Arial"/>
-                <w:color w:val="000000"/>
-                <w:sz w:val="18"/>
-                <w:szCs w:val="20"/>
-                <w:lang w:eastAsia="en-US"/>
-              </w:rPr>
-              <w:t>Modi</w:t>
-            </w:r>
-            <w:proofErr w:type="spellEnd"/>
+            <w:r>
+              <w:rPr>
+                <w:rFonts w:ascii="Arial" w:hAnsi="Arial"/>
+                <w:color w:val="000000"/>
+                <w:sz w:val="18"/>
+                <w:szCs w:val="20"/>
+                <w:lang w:eastAsia="en-US"/>
+              </w:rPr>
+              <w:t>Kunal Modi</w:t>
+            </w:r>
           </w:p>
         </w:tc>
         <w:tc>
@@ -3546,20 +3068,8 @@
                 <w:szCs w:val="20"/>
                 <w:lang w:eastAsia="en-US"/>
               </w:rPr>
-              <w:t xml:space="preserve">Single Sign-on in </w:t>
-            </w:r>
-            <w:proofErr w:type="spellStart"/>
-            <w:r>
-              <w:rPr>
-                <w:rFonts w:ascii="Arial" w:hAnsi="Arial"/>
-                <w:color w:val="000000"/>
-                <w:sz w:val="18"/>
-                <w:szCs w:val="20"/>
-                <w:lang w:eastAsia="en-US"/>
-              </w:rPr>
-              <w:t>caArray</w:t>
-            </w:r>
-            <w:proofErr w:type="spellEnd"/>
+              <w:t>Single Sign-on in caArray</w:t>
+            </w:r>
           </w:p>
         </w:tc>
         <w:tc>
@@ -3583,40 +3093,16 @@
                 <w:lang w:eastAsia="en-US"/>
               </w:rPr>
             </w:pPr>
-            <w:proofErr w:type="spellStart"/>
-            <w:r>
-              <w:rPr>
-                <w:rFonts w:ascii="Arial" w:hAnsi="Arial"/>
-                <w:color w:val="000000"/>
-                <w:sz w:val="18"/>
-                <w:szCs w:val="20"/>
-                <w:lang w:eastAsia="en-US"/>
-              </w:rPr>
-              <w:t>Kunal</w:t>
-            </w:r>
-            <w:proofErr w:type="spellEnd"/>
-            <w:r>
-              <w:rPr>
-                <w:rFonts w:ascii="Arial" w:hAnsi="Arial"/>
-                <w:color w:val="000000"/>
-                <w:sz w:val="18"/>
-                <w:szCs w:val="20"/>
-                <w:lang w:eastAsia="en-US"/>
-              </w:rPr>
-              <w:t xml:space="preserve"> </w:t>
-            </w:r>
-            <w:proofErr w:type="spellStart"/>
-            <w:r>
-              <w:rPr>
-                <w:rFonts w:ascii="Arial" w:hAnsi="Arial"/>
-                <w:color w:val="000000"/>
-                <w:sz w:val="18"/>
-                <w:szCs w:val="20"/>
-                <w:lang w:eastAsia="en-US"/>
-              </w:rPr>
-              <w:t>Modi</w:t>
-            </w:r>
-            <w:proofErr w:type="spellEnd"/>
+            <w:r>
+              <w:rPr>
+                <w:rFonts w:ascii="Arial" w:hAnsi="Arial"/>
+                <w:color w:val="000000"/>
+                <w:sz w:val="18"/>
+                <w:szCs w:val="20"/>
+                <w:lang w:eastAsia="en-US"/>
+              </w:rPr>
+              <w:t>Kunal Modi</w:t>
+            </w:r>
           </w:p>
         </w:tc>
         <w:tc>
@@ -3822,20 +3308,8 @@
                 <w:szCs w:val="20"/>
                 <w:lang w:eastAsia="en-US"/>
               </w:rPr>
-              <w:t xml:space="preserve">Christina </w:t>
-            </w:r>
-            <w:proofErr w:type="spellStart"/>
-            <w:r>
-              <w:rPr>
-                <w:rFonts w:ascii="Arial" w:hAnsi="Arial"/>
-                <w:color w:val="000000"/>
-                <w:sz w:val="18"/>
-                <w:szCs w:val="20"/>
-                <w:lang w:eastAsia="en-US"/>
-              </w:rPr>
-              <w:t>Warmington</w:t>
-            </w:r>
-            <w:proofErr w:type="spellEnd"/>
+              <w:t>Christina Warmington</w:t>
+            </w:r>
           </w:p>
         </w:tc>
         <w:tc>
@@ -4100,23 +3574,12 @@
           <w:lang w:eastAsia="en-US"/>
         </w:rPr>
       </w:pPr>
-      <w:proofErr w:type="spellStart"/>
-      <w:proofErr w:type="gramStart"/>
-      <w:r>
-        <w:rPr>
-          <w:rFonts w:asciiTheme="majorHAnsi" w:eastAsiaTheme="minorHAnsi" w:hAnsiTheme="majorHAnsi" w:cstheme="minorBidi"/>
-          <w:lang w:eastAsia="en-US"/>
-        </w:rPr>
-        <w:t>caIntegrator</w:t>
-      </w:r>
-      <w:proofErr w:type="spellEnd"/>
-      <w:proofErr w:type="gramEnd"/>
-      <w:r>
-        <w:rPr>
-          <w:rFonts w:asciiTheme="majorHAnsi" w:eastAsiaTheme="minorHAnsi" w:hAnsiTheme="majorHAnsi" w:cstheme="minorBidi"/>
-          <w:lang w:eastAsia="en-US"/>
-        </w:rPr>
-        <w:t xml:space="preserve">: </w:t>
+      <w:r>
+        <w:rPr>
+          <w:rFonts w:asciiTheme="majorHAnsi" w:eastAsiaTheme="minorHAnsi" w:hAnsiTheme="majorHAnsi" w:cstheme="minorBidi"/>
+          <w:lang w:eastAsia="en-US"/>
+        </w:rPr>
+        <w:t xml:space="preserve">caIntegrator: </w:t>
       </w:r>
     </w:p>
     <w:tbl>
@@ -4669,7 +4132,6 @@
                 <w:lang w:eastAsia="en-US"/>
               </w:rPr>
             </w:pPr>
-            <w:proofErr w:type="spellStart"/>
             <w:r>
               <w:rPr>
                 <w:rFonts w:ascii="Verdana" w:hAnsi="Verdana"/>
@@ -4678,31 +4140,8 @@
                 <w:szCs w:val="18"/>
                 <w:lang w:eastAsia="en-US"/>
               </w:rPr>
-              <w:t>Kunal</w:t>
-            </w:r>
-            <w:proofErr w:type="spellEnd"/>
-            <w:r>
-              <w:rPr>
-                <w:rFonts w:ascii="Verdana" w:hAnsi="Verdana"/>
-                <w:color w:val="000000"/>
-                <w:sz w:val="18"/>
-                <w:szCs w:val="18"/>
-                <w:lang w:eastAsia="en-US"/>
-              </w:rPr>
-              <w:t xml:space="preserve"> </w:t>
-            </w:r>
-            <w:proofErr w:type="spellStart"/>
-            <w:r>
-              <w:rPr>
-                <w:rFonts w:ascii="Verdana" w:hAnsi="Verdana"/>
-                <w:color w:val="000000"/>
-                <w:sz w:val="18"/>
-                <w:szCs w:val="18"/>
-                <w:lang w:eastAsia="en-US"/>
-              </w:rPr>
-              <w:t>Modi</w:t>
-            </w:r>
-            <w:proofErr w:type="spellEnd"/>
+              <w:t>Kunal Modi</w:t>
+            </w:r>
           </w:p>
         </w:tc>
         <w:tc>
@@ -4839,23 +4278,13 @@
                 <w:t>TRANSCEND-45</w:t>
               </w:r>
             </w:hyperlink>
-            <w:proofErr w:type="gramStart"/>
             <w:r>
               <w:rPr>
                 <w:rFonts w:ascii="Verdana" w:eastAsia="Times New Roman" w:hAnsi="Verdana"/>
                 <w:sz w:val="18"/>
                 <w:szCs w:val="18"/>
               </w:rPr>
-              <w:t xml:space="preserve"> ,</w:t>
-            </w:r>
-            <w:proofErr w:type="gramEnd"/>
-            <w:r>
-              <w:rPr>
-                <w:rFonts w:ascii="Verdana" w:eastAsia="Times New Roman" w:hAnsi="Verdana"/>
-                <w:sz w:val="18"/>
-                <w:szCs w:val="18"/>
-              </w:rPr>
-              <w:t xml:space="preserve"> </w:t>
+              <w:t xml:space="preserve"> , </w:t>
             </w:r>
             <w:hyperlink r:id="rId15" w:history="1">
               <w:r>
@@ -4951,18 +4380,7 @@
                 <w:szCs w:val="18"/>
                 <w:lang w:eastAsia="en-US"/>
               </w:rPr>
-              <w:t>Eve-</w:t>
-            </w:r>
-            <w:proofErr w:type="spellStart"/>
-            <w:r>
-              <w:rPr>
-                <w:rFonts w:ascii="Verdana" w:hAnsi="Verdana"/>
-                <w:color w:val="000000"/>
-                <w:sz w:val="18"/>
-                <w:szCs w:val="18"/>
-                <w:lang w:eastAsia="en-US"/>
-              </w:rPr>
-              <w:t>Shalle</w:t>
+              <w:t>Eve-Shalle</w:t>
             </w:r>
             <w:bookmarkStart w:id="0" w:name="_GoBack"/>
             <w:bookmarkEnd w:id="0"/>
@@ -4976,7 +4394,6 @@
               </w:rPr>
               <w:t>y</w:t>
             </w:r>
-            <w:proofErr w:type="spellEnd"/>
           </w:p>
         </w:tc>
         <w:tc>
@@ -5169,7 +4586,6 @@
                 <w:lang w:eastAsia="en-US"/>
               </w:rPr>
             </w:pPr>
-            <w:proofErr w:type="spellStart"/>
             <w:r>
               <w:rPr>
                 <w:rFonts w:ascii="Verdana" w:hAnsi="Verdana"/>
@@ -5178,31 +4594,8 @@
                 <w:szCs w:val="18"/>
                 <w:lang w:eastAsia="en-US"/>
               </w:rPr>
-              <w:t>Kunal</w:t>
-            </w:r>
-            <w:proofErr w:type="spellEnd"/>
-            <w:r>
-              <w:rPr>
-                <w:rFonts w:ascii="Verdana" w:hAnsi="Verdana"/>
-                <w:color w:val="000000"/>
-                <w:sz w:val="18"/>
-                <w:szCs w:val="18"/>
-                <w:lang w:eastAsia="en-US"/>
-              </w:rPr>
-              <w:t xml:space="preserve"> </w:t>
-            </w:r>
-            <w:proofErr w:type="spellStart"/>
-            <w:r>
-              <w:rPr>
-                <w:rFonts w:ascii="Verdana" w:hAnsi="Verdana"/>
-                <w:color w:val="000000"/>
-                <w:sz w:val="18"/>
-                <w:szCs w:val="18"/>
-                <w:lang w:eastAsia="en-US"/>
-              </w:rPr>
-              <w:t>Modi</w:t>
-            </w:r>
-            <w:proofErr w:type="spellEnd"/>
+              <w:t>Kunal Modi</w:t>
+            </w:r>
           </w:p>
         </w:tc>
         <w:tc>
@@ -5346,23 +4739,12 @@
           <w:lang w:eastAsia="en-US"/>
         </w:rPr>
       </w:pPr>
-      <w:proofErr w:type="spellStart"/>
-      <w:proofErr w:type="gramStart"/>
-      <w:r>
-        <w:rPr>
-          <w:rFonts w:asciiTheme="majorHAnsi" w:eastAsiaTheme="minorHAnsi" w:hAnsiTheme="majorHAnsi" w:cstheme="minorBidi"/>
-          <w:lang w:eastAsia="en-US"/>
-        </w:rPr>
-        <w:t>caArray</w:t>
-      </w:r>
-      <w:proofErr w:type="spellEnd"/>
-      <w:proofErr w:type="gramEnd"/>
-      <w:r>
-        <w:rPr>
-          <w:rFonts w:asciiTheme="majorHAnsi" w:eastAsiaTheme="minorHAnsi" w:hAnsiTheme="majorHAnsi" w:cstheme="minorBidi"/>
-          <w:lang w:eastAsia="en-US"/>
-        </w:rPr>
-        <w:t xml:space="preserve"> </w:t>
+      <w:r>
+        <w:rPr>
+          <w:rFonts w:asciiTheme="majorHAnsi" w:eastAsiaTheme="minorHAnsi" w:hAnsiTheme="majorHAnsi" w:cstheme="minorBidi"/>
+          <w:lang w:eastAsia="en-US"/>
+        </w:rPr>
+        <w:t xml:space="preserve">caArray </w:t>
       </w:r>
       <w:r>
         <w:rPr>
@@ -5376,23 +4758,7 @@
           <w:rFonts w:asciiTheme="majorHAnsi" w:eastAsiaTheme="minorHAnsi" w:hAnsiTheme="majorHAnsi" w:cstheme="minorBidi"/>
           <w:lang w:eastAsia="en-US"/>
         </w:rPr>
-        <w:t xml:space="preserve"> passed </w:t>
-      </w:r>
-      <w:proofErr w:type="spellStart"/>
-      <w:r>
-        <w:rPr>
-          <w:rFonts w:asciiTheme="majorHAnsi" w:eastAsiaTheme="minorHAnsi" w:hAnsiTheme="majorHAnsi" w:cstheme="minorBidi"/>
-          <w:lang w:eastAsia="en-US"/>
-        </w:rPr>
-        <w:t>appscan</w:t>
-      </w:r>
-      <w:proofErr w:type="spellEnd"/>
-      <w:r>
-        <w:rPr>
-          <w:rFonts w:asciiTheme="majorHAnsi" w:eastAsiaTheme="minorHAnsi" w:hAnsiTheme="majorHAnsi" w:cstheme="minorBidi"/>
-          <w:lang w:eastAsia="en-US"/>
-        </w:rPr>
-        <w:t xml:space="preserve"> and is now outside the firewall</w:t>
+        <w:t xml:space="preserve"> passed appscan and is now outside the firewall</w:t>
       </w:r>
       <w:r>
         <w:rPr>
@@ -5454,39 +4820,7 @@
           <w:rFonts w:asciiTheme="majorHAnsi" w:eastAsiaTheme="minorHAnsi" w:hAnsiTheme="majorHAnsi" w:cstheme="minorBidi"/>
           <w:lang w:eastAsia="en-US"/>
         </w:rPr>
-        <w:t xml:space="preserve">Security </w:t>
-      </w:r>
-      <w:proofErr w:type="spellStart"/>
-      <w:r>
-        <w:rPr>
-          <w:rFonts w:asciiTheme="majorHAnsi" w:eastAsiaTheme="minorHAnsi" w:hAnsiTheme="majorHAnsi" w:cstheme="minorBidi"/>
-          <w:lang w:eastAsia="en-US"/>
-        </w:rPr>
-        <w:t>appscan</w:t>
-      </w:r>
-      <w:proofErr w:type="spellEnd"/>
-      <w:r>
-        <w:rPr>
-          <w:rFonts w:asciiTheme="majorHAnsi" w:eastAsiaTheme="minorHAnsi" w:hAnsiTheme="majorHAnsi" w:cstheme="minorBidi"/>
-          <w:lang w:eastAsia="en-US"/>
-        </w:rPr>
-        <w:t xml:space="preserve"> of </w:t>
-      </w:r>
-      <w:proofErr w:type="spellStart"/>
-      <w:r>
-        <w:rPr>
-          <w:rFonts w:asciiTheme="majorHAnsi" w:eastAsiaTheme="minorHAnsi" w:hAnsiTheme="majorHAnsi" w:cstheme="minorBidi"/>
-          <w:lang w:eastAsia="en-US"/>
-        </w:rPr>
-        <w:t>caIntegrator</w:t>
-      </w:r>
-      <w:proofErr w:type="spellEnd"/>
-      <w:r>
-        <w:rPr>
-          <w:rFonts w:asciiTheme="majorHAnsi" w:eastAsiaTheme="minorHAnsi" w:hAnsiTheme="majorHAnsi" w:cstheme="minorBidi"/>
-          <w:lang w:eastAsia="en-US"/>
-        </w:rPr>
-        <w:t xml:space="preserve"> (STAGE) is ongoing.</w:t>
+        <w:t>Security appscan of caIntegrator (STAGE) is ongoing.</w:t>
       </w:r>
     </w:p>
     <w:p>
@@ -5540,23 +4874,7 @@
           <w:rFonts w:asciiTheme="majorHAnsi" w:eastAsiaTheme="minorHAnsi" w:hAnsiTheme="majorHAnsi" w:cstheme="minorBidi"/>
           <w:lang w:eastAsia="en-US"/>
         </w:rPr>
-        <w:t xml:space="preserve">Our teams will review </w:t>
-      </w:r>
-      <w:proofErr w:type="spellStart"/>
-      <w:r>
-        <w:rPr>
-          <w:rFonts w:asciiTheme="majorHAnsi" w:eastAsiaTheme="minorHAnsi" w:hAnsiTheme="majorHAnsi" w:cstheme="minorBidi"/>
-          <w:lang w:eastAsia="en-US"/>
-        </w:rPr>
-        <w:t>Kunal’s</w:t>
-      </w:r>
-      <w:proofErr w:type="spellEnd"/>
-      <w:r>
-        <w:rPr>
-          <w:rFonts w:asciiTheme="majorHAnsi" w:eastAsiaTheme="minorHAnsi" w:hAnsiTheme="majorHAnsi" w:cstheme="minorBidi"/>
-          <w:lang w:eastAsia="en-US"/>
-        </w:rPr>
-        <w:t xml:space="preserve"> document to ensure that</w:t>
+        <w:t>Our teams will review Kunal’s document to ensure that</w:t>
       </w:r>
       <w:r>
         <w:rPr>
@@ -5963,31 +5281,13 @@
                 <w:lang w:eastAsia="en-US"/>
               </w:rPr>
             </w:pPr>
-            <w:proofErr w:type="spellStart"/>
-            <w:r>
-              <w:rPr>
-                <w:rFonts w:asciiTheme="majorHAnsi" w:eastAsiaTheme="minorHAnsi" w:hAnsiTheme="majorHAnsi" w:cstheme="minorBidi"/>
-                <w:lang w:eastAsia="en-US"/>
-              </w:rPr>
-              <w:t>Rashmi</w:t>
-            </w:r>
-            <w:proofErr w:type="spellEnd"/>
-            <w:r>
-              <w:rPr>
-                <w:rFonts w:asciiTheme="majorHAnsi" w:eastAsiaTheme="minorHAnsi" w:hAnsiTheme="majorHAnsi" w:cstheme="minorBidi"/>
-                <w:lang w:eastAsia="en-US"/>
-              </w:rPr>
-              <w:t xml:space="preserve"> </w:t>
-            </w:r>
-            <w:proofErr w:type="spellStart"/>
-            <w:r>
-              <w:rPr>
-                <w:rFonts w:asciiTheme="majorHAnsi" w:eastAsiaTheme="minorHAnsi" w:hAnsiTheme="majorHAnsi" w:cstheme="minorBidi"/>
-                <w:lang w:eastAsia="en-US"/>
-              </w:rPr>
-              <w:t>Srinivasa</w:t>
-            </w:r>
-            <w:proofErr w:type="spellEnd"/>
+            <w:r>
+              <w:rPr>
+                <w:rFonts w:asciiTheme="majorHAnsi" w:eastAsiaTheme="minorHAnsi" w:hAnsiTheme="majorHAnsi" w:cstheme="minorBidi"/>
+                <w:lang w:eastAsia="en-US"/>
+              </w:rPr>
+              <w:t>Rashmi Srinivasa</w:t>
+            </w:r>
           </w:p>
         </w:tc>
         <w:tc>
@@ -6076,21 +5376,12 @@
                 <w:lang w:eastAsia="en-US"/>
               </w:rPr>
             </w:pPr>
-            <w:proofErr w:type="spellStart"/>
-            <w:r>
-              <w:rPr>
-                <w:rFonts w:asciiTheme="majorHAnsi" w:eastAsiaTheme="minorHAnsi" w:hAnsiTheme="majorHAnsi" w:cstheme="minorBidi"/>
-                <w:lang w:eastAsia="en-US"/>
-              </w:rPr>
-              <w:t>Rashmi</w:t>
-            </w:r>
-            <w:proofErr w:type="spellEnd"/>
-            <w:r>
-              <w:rPr>
-                <w:rFonts w:asciiTheme="majorHAnsi" w:eastAsiaTheme="minorHAnsi" w:hAnsiTheme="majorHAnsi" w:cstheme="minorBidi"/>
-                <w:lang w:eastAsia="en-US"/>
-              </w:rPr>
-              <w:t>/Shine</w:t>
+            <w:r>
+              <w:rPr>
+                <w:rFonts w:asciiTheme="majorHAnsi" w:eastAsiaTheme="minorHAnsi" w:hAnsiTheme="majorHAnsi" w:cstheme="minorBidi"/>
+                <w:lang w:eastAsia="en-US"/>
+              </w:rPr>
+              <w:t>Rashmi/Shine</w:t>
             </w:r>
           </w:p>
         </w:tc>

</xml_diff>

<commit_message>
Added detailed caIntegrator status.
</commit_message>
<xml_diff>
--- a/project_management/internal_meetings/2012/20120424_team_meeting.docx
+++ b/project_management/internal_meetings/2012/20120424_team_meeting.docx
@@ -1745,7 +1745,39 @@
           <w:color w:val="0000FF"/>
           <w:lang w:eastAsia="en-US"/>
         </w:rPr>
-        <w:t>Automatic caArray Refresh – Ongoing</w:t>
+        <w:t>Aut</w:t>
+      </w:r>
+      <w:r>
+        <w:rPr>
+          <w:rFonts w:asciiTheme="majorHAnsi" w:eastAsiaTheme="minorHAnsi" w:hAnsiTheme="majorHAnsi" w:cstheme="minorBidi"/>
+          <w:color w:val="0000FF"/>
+          <w:lang w:eastAsia="en-US"/>
+        </w:rPr>
+        <w:t>omatic caArray Refresh – Ongoing (</w:t>
+      </w:r>
+      <w:r>
+        <w:rPr>
+          <w:rFonts w:asciiTheme="majorHAnsi" w:eastAsiaTheme="minorHAnsi" w:hAnsiTheme="majorHAnsi" w:cstheme="minorBidi"/>
+          <w:color w:val="0000FF"/>
+          <w:lang w:eastAsia="en-US"/>
+        </w:rPr>
+        <w:t>CAINT-1115, CAINT-1116, CAINT-1</w:t>
+      </w:r>
+      <w:r>
+        <w:rPr>
+          <w:rFonts w:asciiTheme="majorHAnsi" w:eastAsiaTheme="minorHAnsi" w:hAnsiTheme="majorHAnsi" w:cstheme="minorBidi"/>
+          <w:color w:val="0000FF"/>
+          <w:lang w:eastAsia="en-US"/>
+        </w:rPr>
+        <w:t>117, CAINT-1118 were completed.</w:t>
+      </w:r>
+      <w:r>
+        <w:rPr>
+          <w:rFonts w:asciiTheme="majorHAnsi" w:eastAsiaTheme="minorHAnsi" w:hAnsiTheme="majorHAnsi" w:cstheme="minorBidi"/>
+          <w:color w:val="0000FF"/>
+          <w:lang w:eastAsia="en-US"/>
+        </w:rPr>
+        <w:t> The remaining subtasks for CAINT-1094 should be completed by the end if Iteration I18.)</w:t>
       </w:r>
     </w:p>
     <w:p>
@@ -1769,6 +1801,14 @@
         </w:rPr>
         <w:t>Role based Permissions – Ongoing</w:t>
       </w:r>
+      <w:r>
+        <w:rPr>
+          <w:rFonts w:asciiTheme="majorHAnsi" w:eastAsiaTheme="minorHAnsi" w:hAnsiTheme="majorHAnsi" w:cstheme="minorBidi"/>
+          <w:color w:val="0000FF"/>
+          <w:lang w:eastAsia="en-US"/>
+        </w:rPr>
+        <w:t xml:space="preserve"> (CAINT-1107 being worked on in Iteration I17)</w:t>
+      </w:r>
     </w:p>
     <w:p>
       <w:pPr>
@@ -1789,7 +1829,23 @@
           <w:color w:val="0000FF"/>
           <w:lang w:eastAsia="en-US"/>
         </w:rPr>
-        <w:t>Single Sign-ON - Ongoing</w:t>
+        <w:t xml:space="preserve">Single Sign-ON </w:t>
+      </w:r>
+      <w:r>
+        <w:rPr>
+          <w:rFonts w:asciiTheme="majorHAnsi" w:eastAsiaTheme="minorHAnsi" w:hAnsiTheme="majorHAnsi" w:cstheme="minorBidi"/>
+          <w:color w:val="0000FF"/>
+          <w:lang w:eastAsia="en-US"/>
+        </w:rPr>
+        <w:t>–</w:t>
+      </w:r>
+      <w:r>
+        <w:rPr>
+          <w:rFonts w:asciiTheme="majorHAnsi" w:eastAsiaTheme="minorHAnsi" w:hAnsiTheme="majorHAnsi" w:cstheme="minorBidi"/>
+          <w:color w:val="0000FF"/>
+          <w:lang w:eastAsia="en-US"/>
+        </w:rPr>
+        <w:t xml:space="preserve"> Ongoing</w:t>
       </w:r>
     </w:p>
     <w:p>

</xml_diff>

<commit_message>
Updated Action Item re: data risk.
</commit_message>
<xml_diff>
--- a/project_management/internal_meetings/2012/20120424_team_meeting.docx
+++ b/project_management/internal_meetings/2012/20120424_team_meeting.docx
@@ -5549,7 +5549,7 @@
                 <w:rFonts w:asciiTheme="majorHAnsi" w:eastAsiaTheme="minorHAnsi" w:hAnsiTheme="majorHAnsi" w:cstheme="minorBidi"/>
                 <w:lang w:eastAsia="en-US"/>
               </w:rPr>
-              <w:t>Rashmi/Shine</w:t>
+              <w:t>Rashmi Srinivasa</w:t>
             </w:r>
           </w:p>
         </w:tc>
@@ -5580,16 +5580,16 @@
           <w:p>
             <w:pPr>
               <w:rPr>
-                <w:rFonts w:asciiTheme="majorHAnsi" w:eastAsiaTheme="minorHAnsi" w:hAnsiTheme="majorHAnsi" w:cstheme="minorBidi"/>
-                <w:lang w:eastAsia="en-US"/>
-              </w:rPr>
-            </w:pPr>
-            <w:r>
-              <w:rPr>
-                <w:rFonts w:asciiTheme="majorHAnsi" w:eastAsiaTheme="minorHAnsi" w:hAnsiTheme="majorHAnsi" w:cstheme="minorBidi"/>
-                <w:lang w:eastAsia="en-US"/>
-              </w:rPr>
-              <w:t>Not Started</w:t>
+                <w:rFonts w:ascii="Cambria" w:hAnsi="Cambria"/>
+                <w:lang w:eastAsia="en-US"/>
+              </w:rPr>
+            </w:pPr>
+            <w:r>
+              <w:rPr>
+                <w:rFonts w:ascii="Cambria" w:hAnsi="Cambria"/>
+                <w:lang w:eastAsia="en-US"/>
+              </w:rPr>
+              <w:t>Complete (TRANSCEND-127 is open.)</w:t>
             </w:r>
           </w:p>
         </w:tc>

</xml_diff>